<commit_message>
Fixed some minor issues with Document Flow
</commit_message>
<xml_diff>
--- a/Docs/Analysis/Document_Flow.docx
+++ b/Docs/Analysis/Document_Flow.docx
@@ -341,8 +341,6 @@
         </w:numPr>
         <w:ind w:hanging="255"/>
       </w:pPr>
-      <w:bookmarkStart w:id="0" w:name="_GoBack"/>
-      <w:bookmarkEnd w:id="0"/>
       <w:r>
         <w:lastRenderedPageBreak/>
         <w:t xml:space="preserve">Flow chart for main </w:t>
@@ -555,6 +553,26 @@
     </w:p>
     <w:p>
       <w:pPr>
+        <w:spacing w:line="384" w:lineRule="auto"/>
+        <w:ind w:left="227"/>
+      </w:pPr>
+    </w:p>
+    <w:p>
+      <w:pPr>
+        <w:spacing w:line="384" w:lineRule="auto"/>
+        <w:ind w:left="227"/>
+      </w:pPr>
+    </w:p>
+    <w:p>
+      <w:pPr>
+        <w:spacing w:line="384" w:lineRule="auto"/>
+        <w:ind w:left="227"/>
+      </w:pPr>
+      <w:bookmarkStart w:id="0" w:name="_GoBack"/>
+      <w:bookmarkEnd w:id="0"/>
+    </w:p>
+    <w:p>
+      <w:pPr>
         <w:numPr>
           <w:ilvl w:val="0"/>
           <w:numId w:val="3"/>
@@ -562,6 +580,7 @@
         <w:ind w:hanging="255"/>
       </w:pPr>
       <w:r>
+        <w:lastRenderedPageBreak/>
         <w:t xml:space="preserve">Flow chart for accommodation </w:t>
       </w:r>
       <w:r>
@@ -606,7 +625,6 @@
         <w:rPr>
           <w:noProof/>
         </w:rPr>
-        <w:lastRenderedPageBreak/>
         <w:drawing>
           <wp:inline distT="0" distB="0" distL="0" distR="0" wp14:anchorId="135F148D" wp14:editId="41A4110E">
             <wp:extent cx="5883124" cy="546100"/>

</xml_diff>